<commit_message>
add operation of the attack in the context of enterprise network down below in word report
</commit_message>
<xml_diff>
--- a/Week 6-7/Man In The Middle Attack.docx
+++ b/Week 6-7/Man In The Middle Attack.docx
@@ -195,31 +195,7 @@
         <w:rPr>
           <w:rFonts w:ascii="Times New Roman" w:hAnsi="Times New Roman" w:cs="Times New Roman"/>
         </w:rPr>
-        <w:t xml:space="preserve">A man-in-the-middle (MITM) attack is a type of </w:t>
-      </w:r>
-      <w:r>
-        <w:rPr>
-          <w:rFonts w:ascii="Times New Roman" w:hAnsi="Times New Roman" w:cs="Times New Roman"/>
-        </w:rPr>
-        <w:t>cyber-attack</w:t>
-      </w:r>
-      <w:r>
-        <w:rPr>
-          <w:rFonts w:ascii="Times New Roman" w:hAnsi="Times New Roman" w:cs="Times New Roman"/>
-        </w:rPr>
-        <w:t xml:space="preserve"> where an attacker intercepts communication between two parties and </w:t>
-      </w:r>
-      <w:r>
-        <w:rPr>
-          <w:rFonts w:ascii="Times New Roman" w:hAnsi="Times New Roman" w:cs="Times New Roman"/>
-        </w:rPr>
-        <w:t>can</w:t>
-      </w:r>
-      <w:r>
-        <w:rPr>
-          <w:rFonts w:ascii="Times New Roman" w:hAnsi="Times New Roman" w:cs="Times New Roman"/>
-        </w:rPr>
-        <w:t xml:space="preserve"> manipulate or view the data being transmitted. Here are the steps that an attacker might follow to perform a MITM attack:</w:t>
+        <w:t>A man-in-the-middle (MITM) attack is a type of cyber-attack where an attacker intercepts communication between two parties and can manipulate or view the data being transmitted. Here are the steps that an attacker might follow to perform a MITM attack:</w:t>
       </w:r>
     </w:p>
     <w:p>
@@ -296,19 +272,7 @@
           <w:rFonts w:ascii="Times New Roman" w:hAnsi="Times New Roman" w:cs="Times New Roman"/>
         </w:rPr>
         <w:lastRenderedPageBreak/>
-        <w:t xml:space="preserve">The attacker may also choose to relay the communication between the two parties, pretending to be one of the parties </w:t>
-      </w:r>
-      <w:r>
-        <w:rPr>
-          <w:rFonts w:ascii="Times New Roman" w:hAnsi="Times New Roman" w:cs="Times New Roman"/>
-        </w:rPr>
-        <w:t>to</w:t>
-      </w:r>
-      <w:r>
-        <w:rPr>
-          <w:rFonts w:ascii="Times New Roman" w:hAnsi="Times New Roman" w:cs="Times New Roman"/>
-        </w:rPr>
-        <w:t xml:space="preserve"> remain undetected.</w:t>
+        <w:t>The attacker may also choose to relay the communication between the two parties, pretending to be one of the parties to remain undetected.</w:t>
       </w:r>
     </w:p>
     <w:p>
@@ -491,19 +455,7 @@
         <w:rPr>
           <w:rFonts w:ascii="Times New Roman" w:hAnsi="Times New Roman" w:cs="Times New Roman"/>
         </w:rPr>
-        <w:t xml:space="preserve">It is important to note that MITM attacks can be difficult to detect, as </w:t>
-      </w:r>
-      <w:r>
-        <w:rPr>
-          <w:rFonts w:ascii="Times New Roman" w:hAnsi="Times New Roman" w:cs="Times New Roman"/>
-        </w:rPr>
-        <w:t>communication</w:t>
-      </w:r>
-      <w:r>
-        <w:rPr>
-          <w:rFonts w:ascii="Times New Roman" w:hAnsi="Times New Roman" w:cs="Times New Roman"/>
-        </w:rPr>
-        <w:t xml:space="preserve"> between the two parties may appear normal and no errors may be reported. Therefore, it is important to take steps to protect against these types of attacks, such as using encryption and secure protocols.</w:t>
+        <w:t>It is important to note that MITM attacks can be difficult to detect, as communication between the two parties may appear normal and no errors may be reported. Therefore, it is important to take steps to protect against these types of attacks, such as using encryption and secure protocols.</w:t>
       </w:r>
       <w:r>
         <w:rPr>
@@ -585,6 +537,223 @@
         </w:rPr>
         <w:t xml:space="preserve">In the second video, the scenario was simpler and more usual than the first one. It gave real world examples such as a hacker who brings his laptop to café and creates a bait Wi-Fi to let other customers connect to internet via himself. When customers hit their credentials on any website using hacker’s Wi-Fi, hackers can see their credentials because of Network sniffing tool.  </w:t>
       </w:r>
+    </w:p>
+    <w:p>
+      <w:pPr>
+        <w:rPr>
+          <w:rFonts w:ascii="Times New Roman" w:hAnsi="Times New Roman" w:cs="Times New Roman"/>
+        </w:rPr>
+      </w:pPr>
+    </w:p>
+    <w:p>
+      <w:pPr>
+        <w:rPr>
+          <w:rFonts w:ascii="Times New Roman" w:hAnsi="Times New Roman" w:cs="Times New Roman"/>
+        </w:rPr>
+      </w:pPr>
+    </w:p>
+    <w:p>
+      <w:pPr>
+        <w:tabs>
+          <w:tab w:val="left" w:pos="2763"/>
+        </w:tabs>
+        <w:rPr>
+          <w:rFonts w:ascii="Times New Roman" w:hAnsi="Times New Roman" w:cs="Times New Roman"/>
+        </w:rPr>
+      </w:pPr>
+      <w:r>
+        <w:rPr>
+          <w:rFonts w:ascii="Times New Roman" w:hAnsi="Times New Roman" w:cs="Times New Roman"/>
+        </w:rPr>
+        <w:tab/>
+      </w:r>
+    </w:p>
+    <w:p>
+      <w:pPr>
+        <w:tabs>
+          <w:tab w:val="left" w:pos="2763"/>
+        </w:tabs>
+        <w:rPr>
+          <w:rFonts w:ascii="Times New Roman" w:hAnsi="Times New Roman" w:cs="Times New Roman"/>
+          <w:b/>
+          <w:bCs/>
+          <w:sz w:val="28"/>
+          <w:szCs w:val="28"/>
+        </w:rPr>
+      </w:pPr>
+      <w:r>
+        <w:rPr>
+          <w:rFonts w:ascii="Times New Roman" w:hAnsi="Times New Roman" w:cs="Times New Roman"/>
+          <w:b/>
+          <w:bCs/>
+          <w:sz w:val="28"/>
+          <w:szCs w:val="28"/>
+        </w:rPr>
+        <w:lastRenderedPageBreak/>
+        <w:t>O</w:t>
+      </w:r>
+      <w:r>
+        <w:rPr>
+          <w:rFonts w:ascii="Times New Roman" w:hAnsi="Times New Roman" w:cs="Times New Roman"/>
+          <w:b/>
+          <w:bCs/>
+          <w:sz w:val="28"/>
+          <w:szCs w:val="28"/>
+        </w:rPr>
+        <w:t xml:space="preserve">peration of man-in-the-middle attacks in the </w:t>
+      </w:r>
+      <w:r>
+        <w:rPr>
+          <w:rFonts w:ascii="Times New Roman" w:hAnsi="Times New Roman" w:cs="Times New Roman"/>
+          <w:b/>
+          <w:bCs/>
+          <w:sz w:val="28"/>
+          <w:szCs w:val="28"/>
+        </w:rPr>
+        <w:t>context of</w:t>
+      </w:r>
+      <w:r>
+        <w:rPr>
+          <w:rFonts w:ascii="Times New Roman" w:hAnsi="Times New Roman" w:cs="Times New Roman"/>
+          <w:b/>
+          <w:bCs/>
+          <w:sz w:val="28"/>
+          <w:szCs w:val="28"/>
+        </w:rPr>
+        <w:t xml:space="preserve"> enterprise networks</w:t>
+      </w:r>
+      <w:r>
+        <w:rPr>
+          <w:rFonts w:ascii="Times New Roman" w:hAnsi="Times New Roman" w:cs="Times New Roman"/>
+          <w:b/>
+          <w:bCs/>
+          <w:sz w:val="28"/>
+          <w:szCs w:val="28"/>
+        </w:rPr>
+        <w:t>:</w:t>
+      </w:r>
+    </w:p>
+    <w:p>
+      <w:pPr>
+        <w:tabs>
+          <w:tab w:val="left" w:pos="2763"/>
+        </w:tabs>
+        <w:spacing w:line="360" w:lineRule="auto"/>
+        <w:rPr>
+          <w:rFonts w:ascii="Times New Roman" w:hAnsi="Times New Roman" w:cs="Times New Roman"/>
+        </w:rPr>
+      </w:pPr>
+      <w:r>
+        <w:rPr>
+          <w:rFonts w:ascii="Times New Roman" w:hAnsi="Times New Roman" w:cs="Times New Roman"/>
+        </w:rPr>
+        <w:t>In the context of an enterprise network, an MITM attack could be carried out by an employee who has access to the network, or by an outsider who has gained access to the network through, for example, a phishing attack or by exploiting a vulnerability in the network.</w:t>
+      </w:r>
+    </w:p>
+    <w:p>
+      <w:pPr>
+        <w:tabs>
+          <w:tab w:val="left" w:pos="2763"/>
+        </w:tabs>
+        <w:spacing w:line="360" w:lineRule="auto"/>
+        <w:rPr>
+          <w:rFonts w:ascii="Times New Roman" w:hAnsi="Times New Roman" w:cs="Times New Roman"/>
+        </w:rPr>
+      </w:pPr>
+    </w:p>
+    <w:p>
+      <w:pPr>
+        <w:tabs>
+          <w:tab w:val="left" w:pos="2763"/>
+        </w:tabs>
+        <w:spacing w:line="360" w:lineRule="auto"/>
+        <w:rPr>
+          <w:rFonts w:ascii="Times New Roman" w:hAnsi="Times New Roman" w:cs="Times New Roman"/>
+        </w:rPr>
+      </w:pPr>
+      <w:r>
+        <w:rPr>
+          <w:rFonts w:ascii="Times New Roman" w:hAnsi="Times New Roman" w:cs="Times New Roman"/>
+        </w:rPr>
+        <w:t>Once the attacker has positioned themselves in the middle of the communication, they can potentially read, alter, or block the communication as they see fit. For example, an attacker could intercept and alter an email being sent from one employee to another, or they could intercept and read sensitive information being transmitted between systems on the network.</w:t>
+      </w:r>
+    </w:p>
+    <w:p>
+      <w:pPr>
+        <w:tabs>
+          <w:tab w:val="left" w:pos="2763"/>
+        </w:tabs>
+        <w:spacing w:line="360" w:lineRule="auto"/>
+        <w:rPr>
+          <w:rFonts w:ascii="Times New Roman" w:hAnsi="Times New Roman" w:cs="Times New Roman"/>
+        </w:rPr>
+      </w:pPr>
+    </w:p>
+    <w:p>
+      <w:pPr>
+        <w:tabs>
+          <w:tab w:val="left" w:pos="2763"/>
+        </w:tabs>
+        <w:spacing w:line="360" w:lineRule="auto"/>
+        <w:rPr>
+          <w:rFonts w:ascii="Times New Roman" w:hAnsi="Times New Roman" w:cs="Times New Roman"/>
+        </w:rPr>
+      </w:pPr>
+      <w:r>
+        <w:rPr>
+          <w:rFonts w:ascii="Times New Roman" w:hAnsi="Times New Roman" w:cs="Times New Roman"/>
+        </w:rPr>
+        <w:t>To protect against MITM attacks, it is important for organizations to use secure communication protocols, such as SSL/TLS, and to use strong authentication methods to verify the identity of parties involved in a communication. It is also important to regularly update and patch systems and to educate employees on how to recognize and avoid phishing attacks.</w:t>
+      </w:r>
+    </w:p>
+    <w:p>
+      <w:pPr>
+        <w:rPr>
+          <w:rFonts w:ascii="Times New Roman" w:hAnsi="Times New Roman" w:cs="Times New Roman"/>
+        </w:rPr>
+      </w:pPr>
+    </w:p>
+    <w:p>
+      <w:pPr>
+        <w:jc w:val="right"/>
+        <w:rPr>
+          <w:rFonts w:ascii="Times New Roman" w:hAnsi="Times New Roman" w:cs="Times New Roman"/>
+        </w:rPr>
+      </w:pPr>
+      <w:r>
+        <w:rPr>
+          <w:rFonts w:ascii="Times New Roman" w:hAnsi="Times New Roman" w:cs="Times New Roman"/>
+        </w:rPr>
+        <w:t xml:space="preserve">17330118 – Mustafa Guner </w:t>
+      </w:r>
+    </w:p>
+    <w:p>
+      <w:pPr>
+        <w:rPr>
+          <w:rFonts w:ascii="Times New Roman" w:hAnsi="Times New Roman" w:cs="Times New Roman"/>
+        </w:rPr>
+      </w:pPr>
+    </w:p>
+    <w:p>
+      <w:pPr>
+        <w:rPr>
+          <w:rFonts w:ascii="Times New Roman" w:hAnsi="Times New Roman" w:cs="Times New Roman"/>
+        </w:rPr>
+      </w:pPr>
+    </w:p>
+    <w:p>
+      <w:pPr>
+        <w:rPr>
+          <w:rFonts w:ascii="Times New Roman" w:hAnsi="Times New Roman" w:cs="Times New Roman"/>
+        </w:rPr>
+      </w:pPr>
+    </w:p>
+    <w:p>
+      <w:pPr>
+        <w:rPr>
+          <w:rFonts w:ascii="Times New Roman" w:hAnsi="Times New Roman" w:cs="Times New Roman"/>
+        </w:rPr>
+      </w:pPr>
     </w:p>
     <w:sectPr>
       <w:pgSz w:w="12240" w:h="15840"/>

</xml_diff>

<commit_message>
fix the week number in week 6-7 folder
</commit_message>
<xml_diff>
--- a/Week 6-7/Man In The Middle Attack.docx
+++ b/Week 6-7/Man In The Middle Attack.docx
@@ -43,7 +43,39 @@
           <w:sz w:val="28"/>
           <w:szCs w:val="28"/>
         </w:rPr>
-        <w:t>~Week 3-4~</w:t>
+        <w:t xml:space="preserve">~Week </w:t>
+      </w:r>
+      <w:r>
+        <w:rPr>
+          <w:rFonts w:ascii="Times New Roman" w:hAnsi="Times New Roman" w:cs="Times New Roman"/>
+          <w:sz w:val="28"/>
+          <w:szCs w:val="28"/>
+        </w:rPr>
+        <w:t>6</w:t>
+      </w:r>
+      <w:r>
+        <w:rPr>
+          <w:rFonts w:ascii="Times New Roman" w:hAnsi="Times New Roman" w:cs="Times New Roman"/>
+          <w:sz w:val="28"/>
+          <w:szCs w:val="28"/>
+        </w:rPr>
+        <w:t>-</w:t>
+      </w:r>
+      <w:r>
+        <w:rPr>
+          <w:rFonts w:ascii="Times New Roman" w:hAnsi="Times New Roman" w:cs="Times New Roman"/>
+          <w:sz w:val="28"/>
+          <w:szCs w:val="28"/>
+        </w:rPr>
+        <w:t>7</w:t>
+      </w:r>
+      <w:r>
+        <w:rPr>
+          <w:rFonts w:ascii="Times New Roman" w:hAnsi="Times New Roman" w:cs="Times New Roman"/>
+          <w:sz w:val="28"/>
+          <w:szCs w:val="28"/>
+        </w:rPr>
+        <w:t>~</w:t>
       </w:r>
     </w:p>
     <w:p>
@@ -600,27 +632,7 @@
           <w:sz w:val="28"/>
           <w:szCs w:val="28"/>
         </w:rPr>
-        <w:t xml:space="preserve">peration of man-in-the-middle attacks in the </w:t>
-      </w:r>
-      <w:r>
-        <w:rPr>
-          <w:rFonts w:ascii="Times New Roman" w:hAnsi="Times New Roman" w:cs="Times New Roman"/>
-          <w:b/>
-          <w:bCs/>
-          <w:sz w:val="28"/>
-          <w:szCs w:val="28"/>
-        </w:rPr>
-        <w:t>context of</w:t>
-      </w:r>
-      <w:r>
-        <w:rPr>
-          <w:rFonts w:ascii="Times New Roman" w:hAnsi="Times New Roman" w:cs="Times New Roman"/>
-          <w:b/>
-          <w:bCs/>
-          <w:sz w:val="28"/>
-          <w:szCs w:val="28"/>
-        </w:rPr>
-        <w:t xml:space="preserve"> enterprise networks</w:t>
+        <w:t>peration of man-in-the-middle attacks in the context of enterprise networks</w:t>
       </w:r>
       <w:r>
         <w:rPr>

</xml_diff>